<commit_message>
add img lab 4
</commit_message>
<xml_diff>
--- a/Chap4/Submission/Chap4_Lab.docx
+++ b/Chap4/Submission/Chap4_Lab.docx
@@ -602,14 +602,60 @@
         <w:t xml:space="preserve"> of concurrent access from the workers. Because of this locking mechanism, the result we get is guaranteed to be 3000.</w:t>
       </w:r>
     </w:p>
-    <w:p>
-      <w:r>
+    <w:p/>
+    <w:p>
+      <w:pPr>
+        <w:rPr>
+          <w:b/>
+        </w:rPr>
+      </w:pPr>
+      <w:r>
+        <w:rPr>
+          <w:b/>
+        </w:rPr>
         <w:t>Question 4:</w:t>
       </w:r>
     </w:p>
     <w:p>
       <w:r>
-        <w:t xml:space="preserve"> </w:t>
+        <w:rPr>
+          <w:noProof/>
+        </w:rPr>
+        <w:drawing>
+          <wp:inline distT="0" distB="0" distL="0" distR="0" wp14:anchorId="44572D14" wp14:editId="5F693793">
+            <wp:extent cx="5731510" cy="1329690"/>
+            <wp:effectExtent l="0" t="0" r="2540" b="3810"/>
+            <wp:docPr id="6" name="Picture 6"/>
+            <wp:cNvGraphicFramePr>
+              <a:graphicFrameLocks xmlns:a="http://schemas.openxmlformats.org/drawingml/2006/main" noChangeAspect="1"/>
+            </wp:cNvGraphicFramePr>
+            <a:graphic xmlns:a="http://schemas.openxmlformats.org/drawingml/2006/main">
+              <a:graphicData uri="http://schemas.openxmlformats.org/drawingml/2006/picture">
+                <pic:pic xmlns:pic="http://schemas.openxmlformats.org/drawingml/2006/picture">
+                  <pic:nvPicPr>
+                    <pic:cNvPr id="1" name=""/>
+                    <pic:cNvPicPr/>
+                  </pic:nvPicPr>
+                  <pic:blipFill>
+                    <a:blip r:embed="rId9"/>
+                    <a:stretch>
+                      <a:fillRect/>
+                    </a:stretch>
+                  </pic:blipFill>
+                  <pic:spPr>
+                    <a:xfrm>
+                      <a:off x="0" y="0"/>
+                      <a:ext cx="5731510" cy="1329690"/>
+                    </a:xfrm>
+                    <a:prstGeom prst="rect">
+                      <a:avLst/>
+                    </a:prstGeom>
+                  </pic:spPr>
+                </pic:pic>
+              </a:graphicData>
+            </a:graphic>
+          </wp:inline>
+        </w:drawing>
       </w:r>
     </w:p>
     <w:p/>
@@ -628,13 +674,51 @@
     </w:p>
     <w:p>
       <w:r>
-        <w:t>Without increase the number of threads and value of NUM_TRANS, I can already see the different between balance and the equation INIT_BALANCE + credits – debits. This occurrence happened because some of the loop function in our 5 threads access the same resource balance or debits, credits concurrently without waiting for other thread to finish its execut</w:t>
-      </w:r>
-      <w:r>
-        <w:t>ion on the so-called resources.</w:t>
-      </w:r>
-    </w:p>
-    <w:p/>
+        <w:t>Without increase the number of threads and value of NUM_TRANS, I can already see the different between balance and the equation INIT_BALANCE + credits – debits. This occurrence happened because some of the loop function in our 5 threads access the same resource balance or debits, credits concurrently without waiting for other thread to finish its execution on the so-called resources.</w:t>
+      </w:r>
+    </w:p>
+    <w:p>
+      <w:r>
+        <w:rPr>
+          <w:noProof/>
+        </w:rPr>
+        <w:drawing>
+          <wp:inline distT="0" distB="0" distL="0" distR="0" wp14:anchorId="76ED3498" wp14:editId="0507AE1F">
+            <wp:extent cx="5731510" cy="683260"/>
+            <wp:effectExtent l="0" t="0" r="2540" b="2540"/>
+            <wp:docPr id="7" name="Picture 7"/>
+            <wp:cNvGraphicFramePr>
+              <a:graphicFrameLocks xmlns:a="http://schemas.openxmlformats.org/drawingml/2006/main" noChangeAspect="1"/>
+            </wp:cNvGraphicFramePr>
+            <a:graphic xmlns:a="http://schemas.openxmlformats.org/drawingml/2006/main">
+              <a:graphicData uri="http://schemas.openxmlformats.org/drawingml/2006/picture">
+                <pic:pic xmlns:pic="http://schemas.openxmlformats.org/drawingml/2006/picture">
+                  <pic:nvPicPr>
+                    <pic:cNvPr id="1" name=""/>
+                    <pic:cNvPicPr/>
+                  </pic:nvPicPr>
+                  <pic:blipFill>
+                    <a:blip r:embed="rId10"/>
+                    <a:stretch>
+                      <a:fillRect/>
+                    </a:stretch>
+                  </pic:blipFill>
+                  <pic:spPr>
+                    <a:xfrm>
+                      <a:off x="0" y="0"/>
+                      <a:ext cx="5731510" cy="683260"/>
+                    </a:xfrm>
+                    <a:prstGeom prst="rect">
+                      <a:avLst/>
+                    </a:prstGeom>
+                  </pic:spPr>
+                </pic:pic>
+              </a:graphicData>
+            </a:graphic>
+          </wp:inline>
+        </w:drawing>
+      </w:r>
+    </w:p>
     <w:p>
       <w:pPr>
         <w:rPr>
@@ -645,32 +729,70 @@
         <w:rPr>
           <w:b/>
         </w:rPr>
-        <w:t>Question 6</w:t>
-      </w:r>
-      <w:r>
-        <w:rPr>
-          <w:b/>
-        </w:rPr>
-        <w:t>:</w:t>
-      </w:r>
-    </w:p>
-    <w:p>
-      <w:r>
-        <w:t xml:space="preserve">We use lock variable with the hope to identify that only 1 specific thread can access to resources, in this case, shared variable, but the difference still occurred since there will be a time that 2 or more thread that accessed to lock variable when its value equals to 0 and increase shared at the same time, continue the loop, so that the shared cannot exceed number of loop multiply with 100, the difference happened at line shared++ which is shared = shared + 1, the shared on the right hand side will be, for example 2 concurrence equation shared = shared + 1 and shared = shared + 1, if it happened at the same time, shared on the right hand side of the 2 line of code will have the same value thus assign the same value to the new shared, then 2 equations this time will </w:t>
-      </w:r>
-      <w:r>
-        <w:t xml:space="preserve">only have effect as 1 equation </w:t>
-      </w:r>
-      <w:r>
-        <w:sym w:font="Wingdings" w:char="F0E0"/>
+        <w:t>Question 6:</w:t>
+      </w:r>
+    </w:p>
+    <w:p>
+      <w:r>
+        <w:rPr>
+          <w:noProof/>
+        </w:rPr>
+        <w:drawing>
+          <wp:inline distT="0" distB="0" distL="0" distR="0" wp14:anchorId="1360A524" wp14:editId="7DAC19E3">
+            <wp:extent cx="5731510" cy="591820"/>
+            <wp:effectExtent l="0" t="0" r="2540" b="0"/>
+            <wp:docPr id="8" name="Picture 8"/>
+            <wp:cNvGraphicFramePr>
+              <a:graphicFrameLocks xmlns:a="http://schemas.openxmlformats.org/drawingml/2006/main" noChangeAspect="1"/>
+            </wp:cNvGraphicFramePr>
+            <a:graphic xmlns:a="http://schemas.openxmlformats.org/drawingml/2006/main">
+              <a:graphicData uri="http://schemas.openxmlformats.org/drawingml/2006/picture">
+                <pic:pic xmlns:pic="http://schemas.openxmlformats.org/drawingml/2006/picture">
+                  <pic:nvPicPr>
+                    <pic:cNvPr id="1" name=""/>
+                    <pic:cNvPicPr/>
+                  </pic:nvPicPr>
+                  <pic:blipFill>
+                    <a:blip r:embed="rId11"/>
+                    <a:stretch>
+                      <a:fillRect/>
+                    </a:stretch>
+                  </pic:blipFill>
+                  <pic:spPr>
+                    <a:xfrm>
+                      <a:off x="0" y="0"/>
+                      <a:ext cx="5731510" cy="591820"/>
+                    </a:xfrm>
+                    <a:prstGeom prst="rect">
+                      <a:avLst/>
+                    </a:prstGeom>
+                  </pic:spPr>
+                </pic:pic>
+              </a:graphicData>
+            </a:graphic>
+          </wp:inline>
+        </w:drawing>
+      </w:r>
+      <w:r>
+        <w:t>We use lock variable with the hope to identify that only 1 specific thread can access to resources, in this case, shared variable,</w:t>
       </w:r>
       <w:bookmarkStart w:id="0" w:name="_GoBack"/>
       <w:bookmarkEnd w:id="0"/>
       <w:r>
+        <w:t xml:space="preserve"> but the difference still occurred since there will be a time that 2 or more thread that accessed to lock variable when its value equals to 0 and increase shared at the same time, continue the loop, so that the shared cannot exceed number of loop multiply with 100, the difference happened at line shared++ which is shared = shared + 1, the shared on the right hand side will be, for example 2 concurrence equation shared = shared + 1 and shared = shared + 1, if it happened at the same time, shared on the right hand side of the 2 line of code will have the same value thus assign the same value to the new shared, then 2 equations this time will only have effect as 1 equation </w:t>
+      </w:r>
+      <w:r>
+        <w:sym w:font="Wingdings" w:char="F0E0"/>
+      </w:r>
+      <w:r>
         <w:t xml:space="preserve"> shared variable is 9956 when it is expected to be 10000.</w:t>
       </w:r>
     </w:p>
     <w:p/>
+    <w:p/>
+    <w:p/>
+    <w:p/>
+    <w:p/>
     <w:p>
       <w:pPr>
         <w:rPr>
@@ -686,12 +808,202 @@
     </w:p>
     <w:p>
       <w:r>
+        <w:rPr>
+          <w:noProof/>
+        </w:rPr>
+        <w:drawing>
+          <wp:inline distT="0" distB="0" distL="0" distR="0" wp14:anchorId="13186AB1" wp14:editId="2AC1C42C">
+            <wp:extent cx="5731510" cy="782320"/>
+            <wp:effectExtent l="0" t="0" r="2540" b="0"/>
+            <wp:docPr id="9" name="Picture 9"/>
+            <wp:cNvGraphicFramePr>
+              <a:graphicFrameLocks xmlns:a="http://schemas.openxmlformats.org/drawingml/2006/main" noChangeAspect="1"/>
+            </wp:cNvGraphicFramePr>
+            <a:graphic xmlns:a="http://schemas.openxmlformats.org/drawingml/2006/main">
+              <a:graphicData uri="http://schemas.openxmlformats.org/drawingml/2006/picture">
+                <pic:pic xmlns:pic="http://schemas.openxmlformats.org/drawingml/2006/picture">
+                  <pic:nvPicPr>
+                    <pic:cNvPr id="1" name=""/>
+                    <pic:cNvPicPr/>
+                  </pic:nvPicPr>
+                  <pic:blipFill>
+                    <a:blip r:embed="rId12"/>
+                    <a:stretch>
+                      <a:fillRect/>
+                    </a:stretch>
+                  </pic:blipFill>
+                  <pic:spPr>
+                    <a:xfrm>
+                      <a:off x="0" y="0"/>
+                      <a:ext cx="5731510" cy="782320"/>
+                    </a:xfrm>
+                    <a:prstGeom prst="rect">
+                      <a:avLst/>
+                    </a:prstGeom>
+                  </pic:spPr>
+                </pic:pic>
+              </a:graphicData>
+            </a:graphic>
+          </wp:inline>
+        </w:drawing>
+      </w:r>
+      <w:r>
+        <w:t xml:space="preserve">After using </w:t>
+      </w:r>
+      <w:proofErr w:type="spellStart"/>
+      <w:r>
+        <w:t>mutex</w:t>
+      </w:r>
+      <w:proofErr w:type="spellEnd"/>
+      <w:r>
+        <w:t xml:space="preserve"> for locking critical sections, the experiments show no difference between balance and its expected value </w:t>
+      </w:r>
+      <w:r>
+        <w:sym w:font="Wingdings" w:char="F0E0"/>
+      </w:r>
+      <w:r>
+        <w:t xml:space="preserve"> The improvement can be seen.</w:t>
+      </w:r>
+    </w:p>
+    <w:p/>
+    <w:p>
+      <w:pPr>
+        <w:rPr>
+          <w:b/>
+        </w:rPr>
+      </w:pPr>
+      <w:r>
+        <w:rPr>
+          <w:b/>
+        </w:rPr>
+        <w:t>Question 8:</w:t>
+      </w:r>
+    </w:p>
+    <w:p>
+      <w:r>
+        <w:rPr>
+          <w:noProof/>
+        </w:rPr>
+        <w:drawing>
+          <wp:inline distT="0" distB="0" distL="0" distR="0" wp14:anchorId="49C0B486" wp14:editId="00DA505A">
+            <wp:extent cx="5731510" cy="744855"/>
+            <wp:effectExtent l="0" t="0" r="2540" b="0"/>
+            <wp:docPr id="10" name="Picture 10"/>
+            <wp:cNvGraphicFramePr>
+              <a:graphicFrameLocks xmlns:a="http://schemas.openxmlformats.org/drawingml/2006/main" noChangeAspect="1"/>
+            </wp:cNvGraphicFramePr>
+            <a:graphic xmlns:a="http://schemas.openxmlformats.org/drawingml/2006/main">
+              <a:graphicData uri="http://schemas.openxmlformats.org/drawingml/2006/picture">
+                <pic:pic xmlns:pic="http://schemas.openxmlformats.org/drawingml/2006/picture">
+                  <pic:nvPicPr>
+                    <pic:cNvPr id="1" name=""/>
+                    <pic:cNvPicPr/>
+                  </pic:nvPicPr>
+                  <pic:blipFill>
+                    <a:blip r:embed="rId13"/>
+                    <a:stretch>
+                      <a:fillRect/>
+                    </a:stretch>
+                  </pic:blipFill>
+                  <pic:spPr>
+                    <a:xfrm>
+                      <a:off x="0" y="0"/>
+                      <a:ext cx="5731510" cy="744855"/>
+                    </a:xfrm>
+                    <a:prstGeom prst="rect">
+                      <a:avLst/>
+                    </a:prstGeom>
+                  </pic:spPr>
+                </pic:pic>
+              </a:graphicData>
+            </a:graphic>
+          </wp:inline>
+        </w:drawing>
+      </w:r>
+      <w:r>
+        <w:t>Without experiment on large resources of code, we can predict that fine locking strategy give a faster runtime since its decrease waiting time of other thread when access to a specific amount of resource. But in the example code, since there are only 2 type of resources which is balance and credits versus balance and debits, the runtime of fine locking is slightly slower than coarse due to the lock and unlock operations.</w:t>
+      </w:r>
+    </w:p>
+    <w:p/>
+    <w:p>
+      <w:pPr>
+        <w:rPr>
+          <w:b/>
+        </w:rPr>
+      </w:pPr>
+      <w:r>
+        <w:rPr>
+          <w:b/>
+        </w:rPr>
+        <w:t>Question 9:</w:t>
+      </w:r>
+    </w:p>
+    <w:p>
+      <w:pPr>
+        <w:rPr>
+          <w:b/>
+        </w:rPr>
+      </w:pPr>
+      <w:r>
+        <w:rPr>
+          <w:noProof/>
+        </w:rPr>
+        <w:drawing>
+          <wp:inline distT="0" distB="0" distL="0" distR="0" wp14:anchorId="1AAD89EA" wp14:editId="0E90A955">
+            <wp:extent cx="5731510" cy="441960"/>
+            <wp:effectExtent l="0" t="0" r="2540" b="0"/>
+            <wp:docPr id="11" name="Picture 11"/>
+            <wp:cNvGraphicFramePr>
+              <a:graphicFrameLocks xmlns:a="http://schemas.openxmlformats.org/drawingml/2006/main" noChangeAspect="1"/>
+            </wp:cNvGraphicFramePr>
+            <a:graphic xmlns:a="http://schemas.openxmlformats.org/drawingml/2006/main">
+              <a:graphicData uri="http://schemas.openxmlformats.org/drawingml/2006/picture">
+                <pic:pic xmlns:pic="http://schemas.openxmlformats.org/drawingml/2006/picture">
+                  <pic:nvPicPr>
+                    <pic:cNvPr id="1" name=""/>
+                    <pic:cNvPicPr/>
+                  </pic:nvPicPr>
+                  <pic:blipFill>
+                    <a:blip r:embed="rId14"/>
+                    <a:stretch>
+                      <a:fillRect/>
+                    </a:stretch>
+                  </pic:blipFill>
+                  <pic:spPr>
+                    <a:xfrm>
+                      <a:off x="0" y="0"/>
+                      <a:ext cx="5731510" cy="441960"/>
+                    </a:xfrm>
+                    <a:prstGeom prst="rect">
+                      <a:avLst/>
+                    </a:prstGeom>
+                  </pic:spPr>
+                </pic:pic>
+              </a:graphicData>
+            </a:graphic>
+          </wp:inline>
+        </w:drawing>
+      </w:r>
+    </w:p>
+    <w:p>
+      <w:r>
+        <w:t xml:space="preserve">In the experiment we cannot see the output since the two thread are blocking each other by the </w:t>
+      </w:r>
+      <w:proofErr w:type="spellStart"/>
+      <w:r>
+        <w:t>mutex</w:t>
+      </w:r>
+      <w:proofErr w:type="spellEnd"/>
+      <w:r>
         <w:t xml:space="preserve"> </w:t>
       </w:r>
-    </w:p>
-    <w:p>
-      <w:r>
-        <w:t xml:space="preserve">After using </w:t>
+      <w:proofErr w:type="spellStart"/>
+      <w:r>
+        <w:t>lock_a</w:t>
+      </w:r>
+      <w:proofErr w:type="spellEnd"/>
+      <w:r>
+        <w:t xml:space="preserve"> and </w:t>
       </w:r>
       <w:proofErr w:type="spellStart"/>
       <w:r>
@@ -699,69 +1011,15 @@
       </w:r>
       <w:proofErr w:type="spellEnd"/>
       <w:r>
-        <w:t xml:space="preserve"> for locking critical sections, the experiments show no difference between </w:t>
-      </w:r>
-      <w:r>
-        <w:t xml:space="preserve">balance and its expected value </w:t>
-      </w:r>
-      <w:r>
-        <w:sym w:font="Wingdings" w:char="F0E0"/>
-      </w:r>
-      <w:r>
-        <w:t xml:space="preserve"> The improvement can be seen.</w:t>
-      </w:r>
-    </w:p>
-    <w:p/>
-    <w:p>
-      <w:pPr>
-        <w:rPr>
-          <w:b/>
-        </w:rPr>
-      </w:pPr>
-      <w:r>
-        <w:rPr>
-          <w:b/>
-        </w:rPr>
-        <w:t>Question 8:</w:t>
-      </w:r>
-    </w:p>
-    <w:p>
-      <w:r>
         <w:t xml:space="preserve"> </w:t>
       </w:r>
-    </w:p>
-    <w:p/>
-    <w:p>
-      <w:r>
-        <w:t xml:space="preserve">Without experiment on large resources of code, we can predict that fine locking strategy give a faster runtime since its decrease waiting time of other thread when access to a </w:t>
-      </w:r>
-      <w:r>
-        <w:lastRenderedPageBreak/>
-        <w:t>specific amount of resource. But in the example code, since there are only 2 type of resources which is balance and credits versus balance and debits, the runtime of fine locking is slightly slower than coarse due to the lock and unlock operations.</w:t>
-      </w:r>
-    </w:p>
-    <w:p/>
-    <w:p>
-      <w:pPr>
-        <w:rPr>
-          <w:b/>
-        </w:rPr>
-      </w:pPr>
-      <w:r>
-        <w:rPr>
-          <w:b/>
-        </w:rPr>
-        <w:t>Question 9:</w:t>
-      </w:r>
-    </w:p>
-    <w:p>
-      <w:r>
-        <w:t xml:space="preserve"> </w:t>
-      </w:r>
-    </w:p>
-    <w:p>
-      <w:r>
-        <w:t xml:space="preserve">In the experiment we cannot see the output since the two thread are blocking each other by the </w:t>
+      <w:proofErr w:type="spellStart"/>
+      <w:r>
+        <w:t>lock_b</w:t>
+      </w:r>
+      <w:proofErr w:type="spellEnd"/>
+      <w:r>
+        <w:t xml:space="preserve">, thread 1 lock </w:t>
       </w:r>
       <w:proofErr w:type="spellStart"/>
       <w:r>
@@ -769,15 +1027,7 @@
       </w:r>
       <w:proofErr w:type="spellEnd"/>
       <w:r>
-        <w:t xml:space="preserve"> </w:t>
-      </w:r>
-      <w:proofErr w:type="spellStart"/>
-      <w:r>
-        <w:t>lock_a</w:t>
-      </w:r>
-      <w:proofErr w:type="spellEnd"/>
-      <w:r>
-        <w:t xml:space="preserve"> and </w:t>
+        <w:t xml:space="preserve"> a and thread 2 lock </w:t>
       </w:r>
       <w:proofErr w:type="spellStart"/>
       <w:r>
@@ -785,15 +1035,7 @@
       </w:r>
       <w:proofErr w:type="spellEnd"/>
       <w:r>
-        <w:t xml:space="preserve"> </w:t>
-      </w:r>
-      <w:proofErr w:type="spellStart"/>
-      <w:r>
-        <w:t>lock_b</w:t>
-      </w:r>
-      <w:proofErr w:type="spellEnd"/>
-      <w:r>
-        <w:t xml:space="preserve">, thread 1 lock </w:t>
+        <w:t xml:space="preserve"> b cause the other thread cannot keep its operation going since thread 1 need </w:t>
       </w:r>
       <w:proofErr w:type="spellStart"/>
       <w:r>
@@ -801,7 +1043,7 @@
       </w:r>
       <w:proofErr w:type="spellEnd"/>
       <w:r>
-        <w:t xml:space="preserve"> a and thread 2 lock </w:t>
+        <w:t xml:space="preserve"> b of thread 2 is locking and thread 2 need </w:t>
       </w:r>
       <w:proofErr w:type="spellStart"/>
       <w:r>
@@ -809,26 +1051,7 @@
       </w:r>
       <w:proofErr w:type="spellEnd"/>
       <w:r>
-        <w:t xml:space="preserve"> b cause the other thread cannot keep its operation going since thread 1 need </w:t>
-      </w:r>
-      <w:proofErr w:type="spellStart"/>
-      <w:r>
-        <w:t>mutex</w:t>
-      </w:r>
-      <w:proofErr w:type="spellEnd"/>
-      <w:r>
-        <w:t xml:space="preserve"> b of thread 2 is locking and thread 2 need </w:t>
-      </w:r>
-      <w:proofErr w:type="spellStart"/>
-      <w:r>
-        <w:t>mutex</w:t>
-      </w:r>
-      <w:proofErr w:type="spellEnd"/>
-      <w:r>
-        <w:t xml:space="preserve"> a of thread 1 is locking</w:t>
-      </w:r>
-      <w:r>
-        <w:t xml:space="preserve"> </w:t>
+        <w:t xml:space="preserve"> a of thread 1 is locking </w:t>
       </w:r>
       <w:r>
         <w:sym w:font="Wingdings" w:char="F0E0"/>

</xml_diff>